<commit_message>
feat: Implement manifest-driven architecture
- Replaced per-replication 'config.ini.archived' with a single, experiment-level 'experiment_manifest.json' to serve as the immutable source of truth.
- Introduced 'experiment_summary.json' for at-a-glance experiment status and aggregate results.
- Refactored all core scripts (manager, orchestrator, aggregator) to use the new manifest-driven workflow.
- Added command-line parameter overrides to run_experiment.ps1 for parallel experiment execution.
- Renamed and reorganized documentation diagrams for clarity.
- Renamed analysis scripts to 'aggregate_experiments.py' and 'study_analyzer.py' for consistency.
</commit_message>
<xml_diff>
--- a/docs/custom_reference.docx
+++ b/docs/custom_reference.docx
@@ -135,6 +135,7 @@
     <w:p>
       <w:pPr>
         <w:pStyle w:val="FirstParagraph"/>
+        <w:keepLines/>
       </w:pPr>
       <w:r>
         <w:t>First Paragraph.</w:t>
@@ -184,7 +185,7 @@
     </w:p>
     <w:p>
       <w:pPr>
-        <w:pStyle w:val="TableCaption"/>
+        <w:pStyle w:val="Caption"/>
       </w:pPr>
       <w:r>
         <w:t>Table caption.</w:t>
@@ -1441,8 +1442,9 @@
     <w:name w:val="caption"/>
     <w:basedOn w:val="Normal"/>
     <w:link w:val="CaptionChar"/>
-    <w:rsid w:val="00BD09D3"/>
-    <w:pPr>
+    <w:rsid w:val="002437F1"/>
+    <w:pPr>
+      <w:keepNext w:val="0"/>
       <w:spacing w:after="120"/>
     </w:pPr>
     <w:rPr>
@@ -1465,12 +1467,16 @@
   <w:style w:type="paragraph" w:customStyle="1" w:styleId="CaptionedFigure">
     <w:name w:val="Captioned Figure"/>
     <w:basedOn w:val="Figure"/>
+    <w:rsid w:val="001C06EE"/>
+    <w:pPr>
+      <w:spacing w:line="360" w:lineRule="auto"/>
+    </w:pPr>
   </w:style>
   <w:style w:type="character" w:customStyle="1" w:styleId="CaptionChar">
     <w:name w:val="Caption Char"/>
     <w:basedOn w:val="DefaultParagraphFont"/>
     <w:link w:val="Caption"/>
-    <w:rsid w:val="00BD09D3"/>
+    <w:rsid w:val="002437F1"/>
     <w:rPr>
       <w:i/>
     </w:rPr>

</xml_diff>

<commit_message>
chore(wip): Preserve current manifest-architecture changes before reset
This commit preserves the current state of changes related to the manifest-driven
architecture and workflow overhaul, including:

- Updates to CONTRIBUTING.md.
- Refactored PowerShell wrappers and associated documentation.
- Changes to core pipeline scripts (`orchestrate_replication.py`, `analyze_llm_performance.py`, `replication_log_manager.py`) for improved report generation and initial timing capture in REPLICATION_results.csv.
- Introduction of `src/print_config_value.py`.
- Various other fixes and refinements to the experiment management system and documentation.

This code is currently not in a fully working state and is being committed
solely to preserve progress on the `feature/manifest-architecture` branch
before resetting the `main` branch.
</commit_message>
<xml_diff>
--- a/docs/custom_reference.docx
+++ b/docs/custom_reference.docx
@@ -48,7 +48,10 @@
       </w:pPr>
       <w:bookmarkStart w:id="0" w:name="heading-1"/>
       <w:r>
-        <w:t>Heading 1</w:t>
+        <w:t>Heading</w:t>
+      </w:r>
+      <w:r>
+        <w:t xml:space="preserve"> 1</w:t>
       </w:r>
       <w:bookmarkEnd w:id="0"/>
     </w:p>
@@ -58,7 +61,10 @@
       </w:pPr>
       <w:bookmarkStart w:id="1" w:name="heading-2"/>
       <w:r>
-        <w:t>Heading 2</w:t>
+        <w:t>Heading</w:t>
+      </w:r>
+      <w:r>
+        <w:t xml:space="preserve"> 2</w:t>
       </w:r>
       <w:bookmarkEnd w:id="1"/>
     </w:p>
@@ -886,33 +892,11 @@
     <w:link w:val="Heading1Char"/>
     <w:uiPriority w:val="9"/>
     <w:qFormat/>
-    <w:rsid w:val="00A10FD9"/>
+    <w:rsid w:val="0083564E"/>
     <w:pPr>
       <w:keepLines/>
       <w:spacing w:before="360" w:after="80"/>
       <w:outlineLvl w:val="0"/>
-    </w:pPr>
-    <w:rPr>
-      <w:rFonts w:asciiTheme="majorHAnsi" w:eastAsiaTheme="majorEastAsia" w:hAnsiTheme="majorHAnsi" w:cstheme="majorBidi"/>
-      <w:color w:val="0F4761" w:themeColor="accent1" w:themeShade="BF"/>
-      <w:sz w:val="40"/>
-      <w:szCs w:val="40"/>
-    </w:rPr>
-  </w:style>
-  <w:style w:type="paragraph" w:styleId="Heading2">
-    <w:name w:val="heading 2"/>
-    <w:basedOn w:val="Normal"/>
-    <w:next w:val="BodyText"/>
-    <w:link w:val="Heading2Char"/>
-    <w:uiPriority w:val="9"/>
-    <w:semiHidden/>
-    <w:unhideWhenUsed/>
-    <w:qFormat/>
-    <w:rsid w:val="00A10FD9"/>
-    <w:pPr>
-      <w:keepLines/>
-      <w:spacing w:before="160" w:after="80"/>
-      <w:outlineLvl w:val="1"/>
     </w:pPr>
     <w:rPr>
       <w:rFonts w:asciiTheme="majorHAnsi" w:eastAsiaTheme="majorEastAsia" w:hAnsiTheme="majorHAnsi" w:cstheme="majorBidi"/>
@@ -921,16 +905,36 @@
       <w:szCs w:val="32"/>
     </w:rPr>
   </w:style>
+  <w:style w:type="paragraph" w:styleId="Heading2">
+    <w:name w:val="heading 2"/>
+    <w:basedOn w:val="Normal"/>
+    <w:next w:val="BodyText"/>
+    <w:link w:val="Heading2Char"/>
+    <w:uiPriority w:val="9"/>
+    <w:unhideWhenUsed/>
+    <w:qFormat/>
+    <w:rsid w:val="0083564E"/>
+    <w:pPr>
+      <w:keepLines/>
+      <w:spacing w:before="160" w:after="80"/>
+      <w:outlineLvl w:val="1"/>
+    </w:pPr>
+    <w:rPr>
+      <w:rFonts w:asciiTheme="majorHAnsi" w:eastAsiaTheme="majorEastAsia" w:hAnsiTheme="majorHAnsi" w:cstheme="majorBidi"/>
+      <w:color w:val="0F4761" w:themeColor="accent1" w:themeShade="BF"/>
+      <w:sz w:val="28"/>
+      <w:szCs w:val="28"/>
+    </w:rPr>
+  </w:style>
   <w:style w:type="paragraph" w:styleId="Heading3">
     <w:name w:val="heading 3"/>
     <w:basedOn w:val="Normal"/>
     <w:next w:val="BodyText"/>
     <w:link w:val="Heading3Char"/>
     <w:uiPriority w:val="9"/>
-    <w:semiHidden/>
     <w:unhideWhenUsed/>
     <w:qFormat/>
-    <w:rsid w:val="00A10FD9"/>
+    <w:rsid w:val="0083564E"/>
     <w:pPr>
       <w:keepLines/>
       <w:spacing w:before="160" w:after="80"/>
@@ -939,8 +943,8 @@
     <w:rPr>
       <w:rFonts w:eastAsiaTheme="majorEastAsia" w:cstheme="majorBidi"/>
       <w:color w:val="0F4761" w:themeColor="accent1" w:themeShade="BF"/>
-      <w:sz w:val="28"/>
-      <w:szCs w:val="28"/>
+      <w:sz w:val="26"/>
+      <w:szCs w:val="26"/>
     </w:rPr>
   </w:style>
   <w:style w:type="paragraph" w:styleId="Heading4">
@@ -1125,7 +1129,7 @@
     <w:link w:val="TitleChar"/>
     <w:uiPriority w:val="10"/>
     <w:qFormat/>
-    <w:rsid w:val="00A10FD9"/>
+    <w:rsid w:val="0083564E"/>
     <w:pPr>
       <w:spacing w:after="80"/>
       <w:contextualSpacing/>
@@ -1133,8 +1137,8 @@
     </w:pPr>
     <w:rPr>
       <w:rFonts w:asciiTheme="majorHAnsi" w:eastAsiaTheme="majorEastAsia" w:hAnsiTheme="majorHAnsi" w:cstheme="majorBidi"/>
-      <w:sz w:val="56"/>
-      <w:szCs w:val="56"/>
+      <w:sz w:val="36"/>
+      <w:szCs w:val="36"/>
     </w:rPr>
   </w:style>
   <w:style w:type="character" w:customStyle="1" w:styleId="TitleChar">
@@ -1142,11 +1146,11 @@
     <w:basedOn w:val="DefaultParagraphFont"/>
     <w:link w:val="Title"/>
     <w:uiPriority w:val="10"/>
-    <w:rsid w:val="00A10FD9"/>
+    <w:rsid w:val="0083564E"/>
     <w:rPr>
       <w:rFonts w:asciiTheme="majorHAnsi" w:eastAsiaTheme="majorEastAsia" w:hAnsiTheme="majorHAnsi" w:cstheme="majorBidi"/>
-      <w:sz w:val="56"/>
-      <w:szCs w:val="56"/>
+      <w:sz w:val="36"/>
+      <w:szCs w:val="36"/>
     </w:rPr>
   </w:style>
   <w:style w:type="paragraph" w:styleId="Subtitle">
@@ -1248,12 +1252,12 @@
     <w:basedOn w:val="DefaultParagraphFont"/>
     <w:link w:val="Heading1"/>
     <w:uiPriority w:val="9"/>
-    <w:rsid w:val="00A10FD9"/>
+    <w:rsid w:val="0083564E"/>
     <w:rPr>
       <w:rFonts w:asciiTheme="majorHAnsi" w:eastAsiaTheme="majorEastAsia" w:hAnsiTheme="majorHAnsi" w:cstheme="majorBidi"/>
       <w:color w:val="0F4761" w:themeColor="accent1" w:themeShade="BF"/>
-      <w:sz w:val="40"/>
-      <w:szCs w:val="40"/>
+      <w:sz w:val="32"/>
+      <w:szCs w:val="32"/>
     </w:rPr>
   </w:style>
   <w:style w:type="character" w:customStyle="1" w:styleId="Heading2Char">
@@ -1261,13 +1265,12 @@
     <w:basedOn w:val="DefaultParagraphFont"/>
     <w:link w:val="Heading2"/>
     <w:uiPriority w:val="9"/>
-    <w:semiHidden/>
-    <w:rsid w:val="00A10FD9"/>
+    <w:rsid w:val="0083564E"/>
     <w:rPr>
       <w:rFonts w:asciiTheme="majorHAnsi" w:eastAsiaTheme="majorEastAsia" w:hAnsiTheme="majorHAnsi" w:cstheme="majorBidi"/>
       <w:color w:val="0F4761" w:themeColor="accent1" w:themeShade="BF"/>
-      <w:sz w:val="32"/>
-      <w:szCs w:val="32"/>
+      <w:sz w:val="28"/>
+      <w:szCs w:val="28"/>
     </w:rPr>
   </w:style>
   <w:style w:type="character" w:customStyle="1" w:styleId="Heading3Char">
@@ -1275,13 +1278,12 @@
     <w:basedOn w:val="DefaultParagraphFont"/>
     <w:link w:val="Heading3"/>
     <w:uiPriority w:val="9"/>
-    <w:semiHidden/>
-    <w:rsid w:val="00A10FD9"/>
+    <w:rsid w:val="0083564E"/>
     <w:rPr>
       <w:rFonts w:eastAsiaTheme="majorEastAsia" w:cstheme="majorBidi"/>
       <w:color w:val="0F4761" w:themeColor="accent1" w:themeShade="BF"/>
-      <w:sz w:val="28"/>
-      <w:szCs w:val="28"/>
+      <w:sz w:val="26"/>
+      <w:szCs w:val="26"/>
     </w:rPr>
   </w:style>
   <w:style w:type="character" w:customStyle="1" w:styleId="Heading4Char">

</xml_diff>

<commit_message>
feat(project): add search utility and synchronize documentation
This commit introduces a new analysis script and performs a comprehensive update and alignment of project documentation, scripts, and diagrams.

- Adds a new analysis script, `search_astrological_terms.py`, to find whole-word occurrences of terms within the second column of CSV files.
- Updates all figures and tables in the `REPLICATION_GUIDE` and `FRAMEWORK_MANUAL` with a consistent, sequential numbering scheme (S1, S2, etc.).
- Corrects and rewrites docstrings for `analyze_cutoff_parameters.py` and `select_final_candidates.py` to accurately reflect their roles and dependencies.
- Refines the main research article by removing a redundant paragraph and justifying the LLM model choice for eminence scoring.
- Updates and corrects multiple project diagrams, including splitting workflows, adding missing pipeline steps, and fixing Gantt chart milestone placements.
</commit_message>
<xml_diff>
--- a/docs/custom_reference.docx
+++ b/docs/custom_reference.docx
@@ -188,6 +188,14 @@
           <w:rStyle w:val="FootnoteReference"/>
         </w:rPr>
         <w:footnoteReference w:id="1"/>
+      </w:r>
+    </w:p>
+    <w:p>
+      <w:pPr>
+        <w:pStyle w:val="Compact"/>
+      </w:pPr>
+      <w:r>
+        <w:t>Compact (used for Bullet List)</w:t>
       </w:r>
     </w:p>
     <w:p>
@@ -219,7 +227,6 @@
           <w:p>
             <w:pPr>
               <w:pStyle w:val="Compact"/>
-              <w:spacing w:before="240"/>
             </w:pPr>
             <w:r>
               <w:t>Table</w:t>
@@ -233,7 +240,6 @@
           <w:p>
             <w:pPr>
               <w:pStyle w:val="Compact"/>
-              <w:spacing w:before="240"/>
             </w:pPr>
             <w:r>
               <w:t>Table</w:t>
@@ -275,14 +281,30 @@
         <w:pStyle w:val="Caption"/>
         <w:keepNext/>
         <w:keepLines/>
-      </w:pPr>
-      <w:r>
+        <w:rPr>
+          <w:sz w:val="20"/>
+          <w:szCs w:val="20"/>
+        </w:rPr>
+      </w:pPr>
+      <w:r>
+        <w:rPr>
+          <w:sz w:val="20"/>
+          <w:szCs w:val="20"/>
+        </w:rPr>
         <w:t xml:space="preserve">Table </w:t>
       </w:r>
       <w:r>
+        <w:rPr>
+          <w:sz w:val="20"/>
+          <w:szCs w:val="20"/>
+        </w:rPr>
         <w:t>C</w:t>
       </w:r>
       <w:r>
+        <w:rPr>
+          <w:sz w:val="20"/>
+          <w:szCs w:val="20"/>
+        </w:rPr>
         <w:t>aption.</w:t>
       </w:r>
     </w:p>
@@ -290,17 +312,32 @@
       <w:pPr>
         <w:pStyle w:val="CaptionedFigure"/>
         <w:spacing w:before="240"/>
-      </w:pPr>
-      <w:r>
+        <w:rPr>
+          <w:sz w:val="20"/>
+          <w:szCs w:val="20"/>
+        </w:rPr>
+      </w:pPr>
+      <w:r>
+        <w:rPr>
+          <w:sz w:val="20"/>
+          <w:szCs w:val="20"/>
+        </w:rPr>
         <w:t>Captioned Figure</w:t>
       </w:r>
     </w:p>
     <w:p>
       <w:pPr>
         <w:pStyle w:val="ImageCaption"/>
-        <w:keepLines/>
-      </w:pPr>
-      <w:r>
+        <w:rPr>
+          <w:sz w:val="20"/>
+          <w:szCs w:val="20"/>
+        </w:rPr>
+      </w:pPr>
+      <w:r>
+        <w:rPr>
+          <w:sz w:val="20"/>
+          <w:szCs w:val="20"/>
+        </w:rPr>
         <w:t>Image Caption</w:t>
       </w:r>
     </w:p>
@@ -328,13 +365,21 @@
     </w:p>
     <w:p>
       <w:pPr>
-        <w:pStyle w:val="CenteredImage"/>
-      </w:pPr>
-      <w:proofErr w:type="spellStart"/>
-      <w:r>
-        <w:t>CenteredImage</w:t>
-      </w:r>
-      <w:proofErr w:type="spellEnd"/>
+        <w:pStyle w:val="SourceCode"/>
+        <w:rPr>
+          <w:rStyle w:val="VerbatimChar"/>
+          <w:i/>
+          <w:iCs/>
+        </w:rPr>
+      </w:pPr>
+      <w:r>
+        <w:rPr>
+          <w:rStyle w:val="VerbatimChar"/>
+          <w:i/>
+          <w:iCs/>
+        </w:rPr>
+        <w:t>Source Code</w:t>
+      </w:r>
     </w:p>
     <w:sectPr>
       <w:headerReference w:type="even" r:id="rId8"/>
@@ -633,8 +678,124 @@
       </w:pPr>
     </w:lvl>
   </w:abstractNum>
+  <w:abstractNum w:abstractNumId="1" w15:restartNumberingAfterBreak="0">
+    <w:nsid w:val="40FD72CE"/>
+    <w:multiLevelType w:val="hybridMultilevel"/>
+    <w:tmpl w:val="1DA4A152"/>
+    <w:lvl w:ilvl="0" w:tplc="10090001">
+      <w:start w:val="1"/>
+      <w:numFmt w:val="bullet"/>
+      <w:lvlText w:val=""/>
+      <w:lvlJc w:val="left"/>
+      <w:pPr>
+        <w:ind w:left="720" w:hanging="360"/>
+      </w:pPr>
+      <w:rPr>
+        <w:rFonts w:ascii="Symbol" w:hAnsi="Symbol" w:hint="default"/>
+      </w:rPr>
+    </w:lvl>
+    <w:lvl w:ilvl="1" w:tplc="10090003" w:tentative="1">
+      <w:start w:val="1"/>
+      <w:numFmt w:val="bullet"/>
+      <w:lvlText w:val="o"/>
+      <w:lvlJc w:val="left"/>
+      <w:pPr>
+        <w:ind w:left="1440" w:hanging="360"/>
+      </w:pPr>
+      <w:rPr>
+        <w:rFonts w:ascii="Courier New" w:hAnsi="Courier New" w:cs="Courier New" w:hint="default"/>
+      </w:rPr>
+    </w:lvl>
+    <w:lvl w:ilvl="2" w:tplc="10090005" w:tentative="1">
+      <w:start w:val="1"/>
+      <w:numFmt w:val="bullet"/>
+      <w:lvlText w:val=""/>
+      <w:lvlJc w:val="left"/>
+      <w:pPr>
+        <w:ind w:left="2160" w:hanging="360"/>
+      </w:pPr>
+      <w:rPr>
+        <w:rFonts w:ascii="Wingdings" w:hAnsi="Wingdings" w:hint="default"/>
+      </w:rPr>
+    </w:lvl>
+    <w:lvl w:ilvl="3" w:tplc="10090001" w:tentative="1">
+      <w:start w:val="1"/>
+      <w:numFmt w:val="bullet"/>
+      <w:lvlText w:val=""/>
+      <w:lvlJc w:val="left"/>
+      <w:pPr>
+        <w:ind w:left="2880" w:hanging="360"/>
+      </w:pPr>
+      <w:rPr>
+        <w:rFonts w:ascii="Symbol" w:hAnsi="Symbol" w:hint="default"/>
+      </w:rPr>
+    </w:lvl>
+    <w:lvl w:ilvl="4" w:tplc="10090003" w:tentative="1">
+      <w:start w:val="1"/>
+      <w:numFmt w:val="bullet"/>
+      <w:lvlText w:val="o"/>
+      <w:lvlJc w:val="left"/>
+      <w:pPr>
+        <w:ind w:left="3600" w:hanging="360"/>
+      </w:pPr>
+      <w:rPr>
+        <w:rFonts w:ascii="Courier New" w:hAnsi="Courier New" w:cs="Courier New" w:hint="default"/>
+      </w:rPr>
+    </w:lvl>
+    <w:lvl w:ilvl="5" w:tplc="10090005" w:tentative="1">
+      <w:start w:val="1"/>
+      <w:numFmt w:val="bullet"/>
+      <w:lvlText w:val=""/>
+      <w:lvlJc w:val="left"/>
+      <w:pPr>
+        <w:ind w:left="4320" w:hanging="360"/>
+      </w:pPr>
+      <w:rPr>
+        <w:rFonts w:ascii="Wingdings" w:hAnsi="Wingdings" w:hint="default"/>
+      </w:rPr>
+    </w:lvl>
+    <w:lvl w:ilvl="6" w:tplc="10090001" w:tentative="1">
+      <w:start w:val="1"/>
+      <w:numFmt w:val="bullet"/>
+      <w:lvlText w:val=""/>
+      <w:lvlJc w:val="left"/>
+      <w:pPr>
+        <w:ind w:left="5040" w:hanging="360"/>
+      </w:pPr>
+      <w:rPr>
+        <w:rFonts w:ascii="Symbol" w:hAnsi="Symbol" w:hint="default"/>
+      </w:rPr>
+    </w:lvl>
+    <w:lvl w:ilvl="7" w:tplc="10090003" w:tentative="1">
+      <w:start w:val="1"/>
+      <w:numFmt w:val="bullet"/>
+      <w:lvlText w:val="o"/>
+      <w:lvlJc w:val="left"/>
+      <w:pPr>
+        <w:ind w:left="5760" w:hanging="360"/>
+      </w:pPr>
+      <w:rPr>
+        <w:rFonts w:ascii="Courier New" w:hAnsi="Courier New" w:cs="Courier New" w:hint="default"/>
+      </w:rPr>
+    </w:lvl>
+    <w:lvl w:ilvl="8" w:tplc="10090005" w:tentative="1">
+      <w:start w:val="1"/>
+      <w:numFmt w:val="bullet"/>
+      <w:lvlText w:val=""/>
+      <w:lvlJc w:val="left"/>
+      <w:pPr>
+        <w:ind w:left="6480" w:hanging="360"/>
+      </w:pPr>
+      <w:rPr>
+        <w:rFonts w:ascii="Wingdings" w:hAnsi="Wingdings" w:hint="default"/>
+      </w:rPr>
+    </w:lvl>
+  </w:abstractNum>
   <w:num w:numId="1" w16cid:durableId="1686975393">
     <w:abstractNumId w:val="0"/>
+  </w:num>
+  <w:num w:numId="2" w16cid:durableId="1705786580">
+    <w:abstractNumId w:val="1"/>
   </w:num>
 </w:numbering>
 </file>
@@ -1128,7 +1289,9 @@
     <w:name w:val="Body Text"/>
     <w:basedOn w:val="Normal"/>
     <w:qFormat/>
-    <w:pPr>
+    <w:rsid w:val="008C50BC"/>
+    <w:pPr>
+      <w:keepNext w:val="0"/>
       <w:spacing w:before="180" w:after="180"/>
     </w:pPr>
   </w:style>
@@ -1137,11 +1300,13 @@
     <w:basedOn w:val="BodyText"/>
     <w:next w:val="BodyText"/>
     <w:qFormat/>
+    <w:rsid w:val="0001338D"/>
   </w:style>
   <w:style w:type="paragraph" w:customStyle="1" w:styleId="Compact">
     <w:name w:val="Compact"/>
     <w:basedOn w:val="BodyText"/>
     <w:qFormat/>
+    <w:rsid w:val="006A54AE"/>
     <w:pPr>
       <w:spacing w:before="36" w:after="36"/>
     </w:pPr>
@@ -1395,9 +1560,10 @@
     <w:uiPriority w:val="9"/>
     <w:unhideWhenUsed/>
     <w:qFormat/>
+    <w:rsid w:val="00076E6F"/>
     <w:pPr>
       <w:spacing w:before="100" w:after="100"/>
-      <w:ind w:left="480" w:right="480"/>
+      <w:ind w:left="475" w:right="475"/>
     </w:pPr>
   </w:style>
   <w:style w:type="paragraph" w:styleId="FootnoteText">
@@ -1485,10 +1651,7 @@
   <w:style w:type="paragraph" w:customStyle="1" w:styleId="ImageCaption">
     <w:name w:val="Image Caption"/>
     <w:basedOn w:val="Caption"/>
-    <w:rsid w:val="0092083F"/>
-    <w:pPr>
-      <w:keepNext/>
-    </w:pPr>
+    <w:rsid w:val="00C308DE"/>
   </w:style>
   <w:style w:type="paragraph" w:customStyle="1" w:styleId="Figure">
     <w:name w:val="Figure"/>
@@ -1516,6 +1679,8 @@
   <w:style w:type="character" w:customStyle="1" w:styleId="VerbatimChar">
     <w:name w:val="Verbatim Char"/>
     <w:basedOn w:val="CaptionChar"/>
+    <w:link w:val="SourceCode"/>
+    <w:rsid w:val="00215FC3"/>
     <w:rPr>
       <w:rFonts w:ascii="Consolas" w:hAnsi="Consolas"/>
       <w:i/>
@@ -1605,6 +1770,30 @@
     <w:pPr>
       <w:jc w:val="center"/>
     </w:pPr>
+  </w:style>
+  <w:style w:type="paragraph" w:styleId="List">
+    <w:name w:val="List"/>
+    <w:basedOn w:val="Normal"/>
+    <w:rsid w:val="006A54AE"/>
+    <w:pPr>
+      <w:ind w:left="283" w:hanging="283"/>
+      <w:contextualSpacing/>
+    </w:pPr>
+  </w:style>
+  <w:style w:type="paragraph" w:customStyle="1" w:styleId="SourceCode">
+    <w:name w:val="Source Code"/>
+    <w:basedOn w:val="Normal"/>
+    <w:link w:val="VerbatimChar"/>
+    <w:rsid w:val="00215FC3"/>
+    <w:pPr>
+      <w:keepNext w:val="0"/>
+      <w:wordWrap w:val="0"/>
+    </w:pPr>
+    <w:rPr>
+      <w:rFonts w:ascii="Consolas" w:hAnsi="Consolas"/>
+      <w:i/>
+      <w:sz w:val="22"/>
+    </w:rPr>
   </w:style>
 </w:styles>
 </file>

</xml_diff>

<commit_message>
build(submission): finalize submission package for PCI Psychology
This commit prepares all necessary materials for the initial submission to PCI Psychology.

- Finalizes the cover letter content and converts it to a template (`.template.md`) to auto-populate the date.
- Adds a TOP Guidelines disclosure table as Appendix A to the main article template.
- Updates the `build_docs.py` script to handle the new cover letter template and its build dependencies.
- Fixes a single-page formatting issue in DOCX output by modifying paragraph styles in `custom_reference.docx`.
- Updates `.gitignore` to exclude the newly generated cover letter markdown file.```
</commit_message>
<xml_diff>
--- a/docs/custom_reference.docx
+++ b/docs/custom_reference.docx
@@ -393,6 +393,7 @@
       </w:footnotePr>
       <w:pgSz w:w="12240" w:h="15840"/>
       <w:pgMar w:top="1440" w:right="1440" w:bottom="1440" w:left="1440" w:header="720" w:footer="720" w:gutter="0"/>
+      <w:lnNumType w:countBy="1"/>
       <w:cols w:space="720"/>
       <w:titlePg/>
       <w:docGrid w:linePitch="326"/>
@@ -1794,6 +1795,11 @@
       <w:i/>
       <w:sz w:val="22"/>
     </w:rPr>
+  </w:style>
+  <w:style w:type="character" w:styleId="LineNumber">
+    <w:name w:val="line number"/>
+    <w:basedOn w:val="DefaultParagraphFont"/>
+    <w:rsid w:val="00DD2045"/>
   </w:style>
 </w:styles>
 </file>

</xml_diff>

<commit_message>
docs(article): final update after co-author approval
Minor updates to the article from co-author final review. This version is slated for submission to PCI Psychology. The Developer's Guide was updated to include a special workflow for solo developers before article submission.
</commit_message>
<xml_diff>
--- a/docs/custom_reference.docx
+++ b/docs/custom_reference.docx
@@ -1662,9 +1662,9 @@
     <w:name w:val="Captioned Figure"/>
     <w:basedOn w:val="Figure"/>
     <w:next w:val="ImageCaption"/>
-    <w:rsid w:val="00E54BDD"/>
-    <w:pPr>
-      <w:spacing w:line="360" w:lineRule="auto"/>
+    <w:rsid w:val="00AF4B98"/>
+    <w:pPr>
+      <w:spacing w:after="60" w:line="360" w:lineRule="auto"/>
       <w:jc w:val="center"/>
     </w:pPr>
   </w:style>

</xml_diff>